<commit_message>
Substituido RG por documento de identificacao do assistido, com alteracoes no template e nas questoes #37
</commit_message>
<xml_diff>
--- a/docassemble/docsdaj/data/templates/declaracao-de-ciencia-e-responsabilidade-trabalhista.docx
+++ b/docassemble/docsdaj/data/templates/declaracao-de-ciencia-e-responsabilidade-trabalhista.docx
@@ -66,7 +66,16 @@
           <w:sz w:val="24"/>
           <w:szCs w:val="24"/>
         </w:rPr>
-        <w:t xml:space="preserve">Eu, {{ </w:t>
+        <w:t xml:space="preserve">Eu, </w:t>
+      </w:r>
+      <w:proofErr w:type="gramStart"/>
+      <w:r>
+        <w:rPr>
+          <w:rFonts w:ascii="Times New Roman" w:eastAsia="Times New Roman" w:hAnsi="Times New Roman" w:cs="Times New Roman"/>
+          <w:sz w:val="24"/>
+          <w:szCs w:val="24"/>
+        </w:rPr>
+        <w:t xml:space="preserve">{{ </w:t>
       </w:r>
       <w:proofErr w:type="spellStart"/>
       <w:r>
@@ -75,7 +84,16 @@
           <w:sz w:val="24"/>
           <w:szCs w:val="24"/>
         </w:rPr>
-        <w:t>nome_assistido</w:t>
+        <w:t>nome</w:t>
+      </w:r>
+      <w:proofErr w:type="gramEnd"/>
+      <w:r>
+        <w:rPr>
+          <w:rFonts w:ascii="Times New Roman" w:eastAsia="Times New Roman" w:hAnsi="Times New Roman" w:cs="Times New Roman"/>
+          <w:sz w:val="24"/>
+          <w:szCs w:val="24"/>
+        </w:rPr>
+        <w:t>_assistido</w:t>
       </w:r>
       <w:proofErr w:type="spellEnd"/>
       <w:r>
@@ -102,7 +120,15 @@
           <w:sz w:val="24"/>
           <w:szCs w:val="24"/>
         </w:rPr>
-        <w:t xml:space="preserve"> }} e RG nº {{ </w:t>
+        <w:t xml:space="preserve"> }} e </w:t>
+      </w:r>
+      <w:r>
+        <w:rPr>
+          <w:rFonts w:ascii="Times New Roman" w:eastAsia="Times New Roman" w:hAnsi="Times New Roman" w:cs="Times New Roman"/>
+          <w:sz w:val="24"/>
+          <w:szCs w:val="24"/>
+        </w:rPr>
+        <w:t xml:space="preserve">{{ </w:t>
       </w:r>
       <w:proofErr w:type="spellStart"/>
       <w:r>
@@ -111,7 +137,41 @@
           <w:sz w:val="24"/>
           <w:szCs w:val="24"/>
         </w:rPr>
-        <w:t>num_rg</w:t>
+        <w:t>doc_identidade_assistido</w:t>
+      </w:r>
+      <w:proofErr w:type="spellEnd"/>
+      <w:r>
+        <w:rPr>
+          <w:rFonts w:ascii="Times New Roman" w:eastAsia="Times New Roman" w:hAnsi="Times New Roman" w:cs="Times New Roman"/>
+          <w:sz w:val="24"/>
+          <w:szCs w:val="24"/>
+        </w:rPr>
+        <w:t xml:space="preserve"> }}</w:t>
+      </w:r>
+      <w:r>
+        <w:rPr>
+          <w:rFonts w:ascii="Times New Roman" w:eastAsia="Times New Roman" w:hAnsi="Times New Roman" w:cs="Times New Roman"/>
+          <w:sz w:val="24"/>
+          <w:szCs w:val="24"/>
+        </w:rPr>
+        <w:t xml:space="preserve"> nº {{ </w:t>
+      </w:r>
+      <w:proofErr w:type="spellStart"/>
+      <w:r>
+        <w:rPr>
+          <w:rFonts w:ascii="Times New Roman" w:eastAsia="Times New Roman" w:hAnsi="Times New Roman" w:cs="Times New Roman"/>
+          <w:sz w:val="24"/>
+          <w:szCs w:val="24"/>
+        </w:rPr>
+        <w:t>num_</w:t>
+      </w:r>
+      <w:r>
+        <w:rPr>
+          <w:rFonts w:ascii="Times New Roman" w:eastAsia="Times New Roman" w:hAnsi="Times New Roman" w:cs="Times New Roman"/>
+          <w:sz w:val="24"/>
+          <w:szCs w:val="24"/>
+        </w:rPr>
+        <w:t>identidade_assistido</w:t>
       </w:r>
       <w:proofErr w:type="spellEnd"/>
       <w:r>
@@ -545,14 +605,6 @@
           <w:szCs w:val="24"/>
         </w:rPr>
       </w:pPr>
-      <w:r>
-        <w:rPr>
-          <w:rFonts w:ascii="Times New Roman" w:eastAsia="Times New Roman" w:hAnsi="Times New Roman" w:cs="Times New Roman"/>
-          <w:sz w:val="24"/>
-          <w:szCs w:val="24"/>
-        </w:rPr>
-        <w:t xml:space="preserve">RG: </w:t>
-      </w:r>
       <w:proofErr w:type="gramStart"/>
       <w:r>
         <w:rPr>
@@ -569,7 +621,7 @@
           <w:sz w:val="24"/>
           <w:szCs w:val="24"/>
         </w:rPr>
-        <w:t>num</w:t>
+        <w:t>doc</w:t>
       </w:r>
       <w:proofErr w:type="gramEnd"/>
       <w:r>
@@ -578,7 +630,7 @@
           <w:sz w:val="24"/>
           <w:szCs w:val="24"/>
         </w:rPr>
-        <w:t>_rg</w:t>
+        <w:t>_identidade_assistido</w:t>
       </w:r>
       <w:proofErr w:type="spellEnd"/>
       <w:r>
@@ -589,15 +641,48 @@
         </w:rPr>
         <w:t xml:space="preserve"> }}</w:t>
       </w:r>
-    </w:p>
-    <w:p>
-      <w:pPr>
-        <w:rPr>
-          <w:rFonts w:ascii="Times New Roman" w:eastAsia="Times New Roman" w:hAnsi="Times New Roman" w:cs="Times New Roman"/>
-          <w:sz w:val="24"/>
-          <w:szCs w:val="24"/>
-        </w:rPr>
-      </w:pPr>
+      <w:r>
+        <w:rPr>
+          <w:rFonts w:ascii="Times New Roman" w:eastAsia="Times New Roman" w:hAnsi="Times New Roman" w:cs="Times New Roman"/>
+          <w:sz w:val="24"/>
+          <w:szCs w:val="24"/>
+        </w:rPr>
+        <w:t xml:space="preserve">: </w:t>
+      </w:r>
+      <w:r>
+        <w:rPr>
+          <w:rFonts w:ascii="Times New Roman" w:eastAsia="Times New Roman" w:hAnsi="Times New Roman" w:cs="Times New Roman"/>
+          <w:sz w:val="24"/>
+          <w:szCs w:val="24"/>
+        </w:rPr>
+        <w:t xml:space="preserve">{{ </w:t>
+      </w:r>
+      <w:proofErr w:type="spellStart"/>
+      <w:r>
+        <w:rPr>
+          <w:rFonts w:ascii="Times New Roman" w:eastAsia="Times New Roman" w:hAnsi="Times New Roman" w:cs="Times New Roman"/>
+          <w:sz w:val="24"/>
+          <w:szCs w:val="24"/>
+        </w:rPr>
+        <w:t>num_</w:t>
+      </w:r>
+      <w:r>
+        <w:rPr>
+          <w:rFonts w:ascii="Times New Roman" w:eastAsia="Times New Roman" w:hAnsi="Times New Roman" w:cs="Times New Roman"/>
+          <w:sz w:val="24"/>
+          <w:szCs w:val="24"/>
+        </w:rPr>
+        <w:t>identidade_assistido</w:t>
+      </w:r>
+      <w:proofErr w:type="spellEnd"/>
+      <w:r>
+        <w:rPr>
+          <w:rFonts w:ascii="Times New Roman" w:eastAsia="Times New Roman" w:hAnsi="Times New Roman" w:cs="Times New Roman"/>
+          <w:sz w:val="24"/>
+          <w:szCs w:val="24"/>
+        </w:rPr>
+        <w:t xml:space="preserve"> }}</w:t>
+      </w:r>
     </w:p>
     <w:p>
       <w:pPr>
@@ -610,14 +695,6 @@
           <w:szCs w:val="24"/>
         </w:rPr>
       </w:pPr>
-      <w:r>
-        <w:rPr>
-          <w:rFonts w:ascii="Times New Roman" w:eastAsia="Times New Roman" w:hAnsi="Times New Roman" w:cs="Times New Roman"/>
-          <w:sz w:val="24"/>
-          <w:szCs w:val="24"/>
-        </w:rPr>
-        <w:tab/>
-      </w:r>
     </w:p>
     <w:sectPr>
       <w:headerReference w:type="even" r:id="rId7"/>

</xml_diff>

<commit_message>
#48 templates e questions atualizados com documento de identidade
</commit_message>
<xml_diff>
--- a/docassemble/docsdaj/data/templates/declaracao-de-ciencia-e-responsabilidade-trabalhista.docx
+++ b/docassemble/docsdaj/data/templates/declaracao-de-ciencia-e-responsabilidade-trabalhista.docx
@@ -66,104 +66,23 @@
           <w:sz w:val="24"/>
           <w:szCs w:val="24"/>
         </w:rPr>
-        <w:t xml:space="preserve">Eu, </w:t>
-      </w:r>
-      <w:proofErr w:type="gramStart"/>
-      <w:r>
-        <w:rPr>
-          <w:rFonts w:ascii="Times New Roman" w:eastAsia="Times New Roman" w:hAnsi="Times New Roman" w:cs="Times New Roman"/>
-          <w:sz w:val="24"/>
-          <w:szCs w:val="24"/>
-        </w:rPr>
-        <w:t xml:space="preserve">{{ </w:t>
-      </w:r>
-      <w:proofErr w:type="spellStart"/>
-      <w:r>
-        <w:rPr>
-          <w:rFonts w:ascii="Times New Roman" w:eastAsia="Times New Roman" w:hAnsi="Times New Roman" w:cs="Times New Roman"/>
-          <w:sz w:val="24"/>
-          <w:szCs w:val="24"/>
-        </w:rPr>
-        <w:t>nome</w:t>
-      </w:r>
-      <w:proofErr w:type="gramEnd"/>
-      <w:r>
-        <w:rPr>
-          <w:rFonts w:ascii="Times New Roman" w:eastAsia="Times New Roman" w:hAnsi="Times New Roman" w:cs="Times New Roman"/>
-          <w:sz w:val="24"/>
-          <w:szCs w:val="24"/>
-        </w:rPr>
-        <w:t>_assistido</w:t>
-      </w:r>
-      <w:proofErr w:type="spellEnd"/>
-      <w:r>
-        <w:rPr>
-          <w:rFonts w:ascii="Times New Roman" w:eastAsia="Times New Roman" w:hAnsi="Times New Roman" w:cs="Times New Roman"/>
-          <w:sz w:val="24"/>
-          <w:szCs w:val="24"/>
-        </w:rPr>
-        <w:t xml:space="preserve"> }}, portador(a) do CPF nº {{ </w:t>
-      </w:r>
-      <w:proofErr w:type="spellStart"/>
-      <w:r>
-        <w:rPr>
-          <w:rFonts w:ascii="Times New Roman" w:eastAsia="Times New Roman" w:hAnsi="Times New Roman" w:cs="Times New Roman"/>
-          <w:sz w:val="24"/>
-          <w:szCs w:val="24"/>
-        </w:rPr>
-        <w:t>num_cpf</w:t>
-      </w:r>
-      <w:proofErr w:type="spellEnd"/>
-      <w:r>
-        <w:rPr>
-          <w:rFonts w:ascii="Times New Roman" w:eastAsia="Times New Roman" w:hAnsi="Times New Roman" w:cs="Times New Roman"/>
-          <w:sz w:val="24"/>
-          <w:szCs w:val="24"/>
-        </w:rPr>
-        <w:t xml:space="preserve"> }} e </w:t>
-      </w:r>
-      <w:r>
-        <w:rPr>
-          <w:rFonts w:ascii="Times New Roman" w:eastAsia="Times New Roman" w:hAnsi="Times New Roman" w:cs="Times New Roman"/>
-          <w:sz w:val="24"/>
-          <w:szCs w:val="24"/>
-        </w:rPr>
-        <w:t xml:space="preserve">{{ </w:t>
-      </w:r>
-      <w:proofErr w:type="spellStart"/>
-      <w:r>
-        <w:rPr>
-          <w:rFonts w:ascii="Times New Roman" w:eastAsia="Times New Roman" w:hAnsi="Times New Roman" w:cs="Times New Roman"/>
-          <w:sz w:val="24"/>
-          <w:szCs w:val="24"/>
-        </w:rPr>
-        <w:t>doc_identidade_assistido</w:t>
-      </w:r>
-      <w:proofErr w:type="spellEnd"/>
-      <w:r>
-        <w:rPr>
-          <w:rFonts w:ascii="Times New Roman" w:eastAsia="Times New Roman" w:hAnsi="Times New Roman" w:cs="Times New Roman"/>
-          <w:sz w:val="24"/>
-          <w:szCs w:val="24"/>
-        </w:rPr>
-        <w:t xml:space="preserve"> }}</w:t>
-      </w:r>
-      <w:r>
-        <w:rPr>
-          <w:rFonts w:ascii="Times New Roman" w:eastAsia="Times New Roman" w:hAnsi="Times New Roman" w:cs="Times New Roman"/>
-          <w:sz w:val="24"/>
-          <w:szCs w:val="24"/>
-        </w:rPr>
-        <w:t xml:space="preserve"> nº {{ </w:t>
-      </w:r>
-      <w:proofErr w:type="spellStart"/>
-      <w:r>
-        <w:rPr>
-          <w:rFonts w:ascii="Times New Roman" w:eastAsia="Times New Roman" w:hAnsi="Times New Roman" w:cs="Times New Roman"/>
-          <w:sz w:val="24"/>
-          <w:szCs w:val="24"/>
-        </w:rPr>
-        <w:t>num_</w:t>
+        <w:t xml:space="preserve">Eu, {{ nome_assistido }}, portador(a) do CPF nº {{ num_cpf }} e </w:t>
+      </w:r>
+      <w:r>
+        <w:rPr>
+          <w:rFonts w:ascii="Times New Roman" w:eastAsia="Times New Roman" w:hAnsi="Times New Roman" w:cs="Times New Roman"/>
+          <w:sz w:val="24"/>
+          <w:szCs w:val="24"/>
+        </w:rPr>
+        <w:t>{{ sigla_identidade }}/{{ sigla_estado_identidade }}</w:t>
+      </w:r>
+      <w:r>
+        <w:rPr>
+          <w:rFonts w:ascii="Times New Roman" w:eastAsia="Times New Roman" w:hAnsi="Times New Roman" w:cs="Times New Roman"/>
+          <w:sz w:val="24"/>
+          <w:szCs w:val="24"/>
+        </w:rPr>
+        <w:t xml:space="preserve"> nº {{ num_</w:t>
       </w:r>
       <w:r>
         <w:rPr>
@@ -173,32 +92,13 @@
         </w:rPr>
         <w:t>identidade_assistido</w:t>
       </w:r>
-      <w:proofErr w:type="spellEnd"/>
-      <w:r>
-        <w:rPr>
-          <w:rFonts w:ascii="Times New Roman" w:eastAsia="Times New Roman" w:hAnsi="Times New Roman" w:cs="Times New Roman"/>
-          <w:sz w:val="24"/>
-          <w:szCs w:val="24"/>
-        </w:rPr>
-        <w:t xml:space="preserve"> }}, assistido(a) do caso número {{ </w:t>
-      </w:r>
-      <w:proofErr w:type="spellStart"/>
-      <w:r>
-        <w:rPr>
-          <w:rFonts w:ascii="Times New Roman" w:eastAsia="Times New Roman" w:hAnsi="Times New Roman" w:cs="Times New Roman"/>
-          <w:sz w:val="24"/>
-          <w:szCs w:val="24"/>
-        </w:rPr>
-        <w:t>num_caso</w:t>
-      </w:r>
-      <w:proofErr w:type="spellEnd"/>
-      <w:r>
-        <w:rPr>
-          <w:rFonts w:ascii="Times New Roman" w:eastAsia="Times New Roman" w:hAnsi="Times New Roman" w:cs="Times New Roman"/>
-          <w:sz w:val="24"/>
-          <w:szCs w:val="24"/>
-        </w:rPr>
-        <w:t xml:space="preserve"> }}, declaro-me ciente das alterações trazidas pela Lei n. 13.467/2017 e me responsabilizo pelo pagamento de eventuais honorários sucumbenciais, honorários periciais e custas processuais nas seguintes hipóteses:</w:t>
+      <w:r>
+        <w:rPr>
+          <w:rFonts w:ascii="Times New Roman" w:eastAsia="Times New Roman" w:hAnsi="Times New Roman" w:cs="Times New Roman"/>
+          <w:sz w:val="24"/>
+          <w:szCs w:val="24"/>
+        </w:rPr>
+        <w:t xml:space="preserve"> }}, assistido(a) do caso número {{ num_caso }}, declaro-me ciente das alterações trazidas pela Lei n. 13.467/2017 e me responsabilizo pelo pagamento de eventuais honorários sucumbenciais, honorários periciais e custas processuais nas seguintes hipóteses:</w:t>
       </w:r>
     </w:p>
     <w:p>
@@ -396,25 +296,14 @@
           <w:szCs w:val="24"/>
         </w:rPr>
       </w:pPr>
-      <w:proofErr w:type="gramStart"/>
-      <w:r>
-        <w:rPr>
-          <w:rFonts w:ascii="Times New Roman" w:eastAsia="Times New Roman" w:hAnsi="Times New Roman" w:cs="Times New Roman"/>
-          <w:sz w:val="24"/>
-          <w:szCs w:val="24"/>
-        </w:rPr>
-        <w:t xml:space="preserve">{{ </w:t>
-      </w:r>
-      <w:proofErr w:type="spellStart"/>
-      <w:r>
-        <w:rPr>
-          <w:rFonts w:ascii="Times New Roman" w:eastAsia="Times New Roman" w:hAnsi="Times New Roman" w:cs="Times New Roman"/>
-          <w:sz w:val="24"/>
-          <w:szCs w:val="24"/>
-        </w:rPr>
-        <w:t>cidade</w:t>
-      </w:r>
-      <w:proofErr w:type="gramEnd"/>
+      <w:r>
+        <w:rPr>
+          <w:rFonts w:ascii="Times New Roman" w:eastAsia="Times New Roman" w:hAnsi="Times New Roman" w:cs="Times New Roman"/>
+          <w:sz w:val="24"/>
+          <w:szCs w:val="24"/>
+        </w:rPr>
+        <w:t>{{ cidade</w:t>
+      </w:r>
       <w:r>
         <w:rPr>
           <w:rFonts w:ascii="Times New Roman" w:eastAsia="Times New Roman" w:hAnsi="Times New Roman" w:cs="Times New Roman"/>
@@ -423,23 +312,13 @@
         </w:rPr>
         <w:t>_assinatura</w:t>
       </w:r>
-      <w:proofErr w:type="spellEnd"/>
-      <w:r>
-        <w:rPr>
-          <w:rFonts w:ascii="Times New Roman" w:eastAsia="Times New Roman" w:hAnsi="Times New Roman" w:cs="Times New Roman"/>
-          <w:sz w:val="24"/>
-          <w:szCs w:val="24"/>
-        </w:rPr>
-        <w:t xml:space="preserve"> }}, {{ </w:t>
-      </w:r>
-      <w:proofErr w:type="spellStart"/>
-      <w:r>
-        <w:rPr>
-          <w:rFonts w:ascii="Times New Roman" w:eastAsia="Times New Roman" w:hAnsi="Times New Roman" w:cs="Times New Roman"/>
-          <w:sz w:val="24"/>
-          <w:szCs w:val="24"/>
-        </w:rPr>
-        <w:t>data</w:t>
+      <w:r>
+        <w:rPr>
+          <w:rFonts w:ascii="Times New Roman" w:eastAsia="Times New Roman" w:hAnsi="Times New Roman" w:cs="Times New Roman"/>
+          <w:sz w:val="24"/>
+          <w:szCs w:val="24"/>
+        </w:rPr>
+        <w:t xml:space="preserve"> }}, {{ data</w:t>
       </w:r>
       <w:r>
         <w:rPr>
@@ -449,7 +328,6 @@
         </w:rPr>
         <w:t>_assinatura</w:t>
       </w:r>
-      <w:proofErr w:type="spellEnd"/>
       <w:r>
         <w:rPr>
           <w:rFonts w:ascii="Times New Roman" w:eastAsia="Times New Roman" w:hAnsi="Times New Roman" w:cs="Times New Roman"/>
@@ -501,41 +379,13 @@
           <w:szCs w:val="24"/>
         </w:rPr>
       </w:pPr>
-      <w:proofErr w:type="gramStart"/>
-      <w:r>
-        <w:rPr>
-          <w:rFonts w:ascii="Times New Roman" w:eastAsia="Times New Roman" w:hAnsi="Times New Roman" w:cs="Times New Roman"/>
-          <w:sz w:val="24"/>
-          <w:szCs w:val="24"/>
-        </w:rPr>
-        <w:t xml:space="preserve">{{ </w:t>
-      </w:r>
-      <w:proofErr w:type="spellStart"/>
-      <w:r>
-        <w:rPr>
-          <w:rFonts w:ascii="Times New Roman" w:eastAsia="Times New Roman" w:hAnsi="Times New Roman" w:cs="Times New Roman"/>
-          <w:sz w:val="24"/>
-          <w:szCs w:val="24"/>
-        </w:rPr>
-        <w:t>nome</w:t>
-      </w:r>
-      <w:proofErr w:type="gramEnd"/>
-      <w:r>
-        <w:rPr>
-          <w:rFonts w:ascii="Times New Roman" w:eastAsia="Times New Roman" w:hAnsi="Times New Roman" w:cs="Times New Roman"/>
-          <w:sz w:val="24"/>
-          <w:szCs w:val="24"/>
-        </w:rPr>
-        <w:t>_assistido</w:t>
-      </w:r>
-      <w:proofErr w:type="spellEnd"/>
-      <w:r>
-        <w:rPr>
-          <w:rFonts w:ascii="Times New Roman" w:eastAsia="Times New Roman" w:hAnsi="Times New Roman" w:cs="Times New Roman"/>
-          <w:sz w:val="24"/>
-          <w:szCs w:val="24"/>
-        </w:rPr>
-        <w:t xml:space="preserve"> }}</w:t>
+      <w:r>
+        <w:rPr>
+          <w:rFonts w:ascii="Times New Roman" w:eastAsia="Times New Roman" w:hAnsi="Times New Roman" w:cs="Times New Roman"/>
+          <w:sz w:val="24"/>
+          <w:szCs w:val="24"/>
+        </w:rPr>
+        <w:t>{{ nome_assistido }}</w:t>
       </w:r>
     </w:p>
     <w:p>
@@ -555,43 +405,7 @@
           <w:sz w:val="24"/>
           <w:szCs w:val="24"/>
         </w:rPr>
-        <w:t xml:space="preserve">CPF: </w:t>
-      </w:r>
-      <w:proofErr w:type="gramStart"/>
-      <w:r>
-        <w:rPr>
-          <w:rFonts w:ascii="Times New Roman" w:eastAsia="Times New Roman" w:hAnsi="Times New Roman" w:cs="Times New Roman"/>
-          <w:sz w:val="24"/>
-          <w:szCs w:val="24"/>
-        </w:rPr>
-        <w:t xml:space="preserve">{{ </w:t>
-      </w:r>
-      <w:proofErr w:type="spellStart"/>
-      <w:r>
-        <w:rPr>
-          <w:rFonts w:ascii="Times New Roman" w:eastAsia="Times New Roman" w:hAnsi="Times New Roman" w:cs="Times New Roman"/>
-          <w:sz w:val="24"/>
-          <w:szCs w:val="24"/>
-        </w:rPr>
-        <w:t>num</w:t>
-      </w:r>
-      <w:proofErr w:type="gramEnd"/>
-      <w:r>
-        <w:rPr>
-          <w:rFonts w:ascii="Times New Roman" w:eastAsia="Times New Roman" w:hAnsi="Times New Roman" w:cs="Times New Roman"/>
-          <w:sz w:val="24"/>
-          <w:szCs w:val="24"/>
-        </w:rPr>
-        <w:t>_cpf</w:t>
-      </w:r>
-      <w:proofErr w:type="spellEnd"/>
-      <w:r>
-        <w:rPr>
-          <w:rFonts w:ascii="Times New Roman" w:eastAsia="Times New Roman" w:hAnsi="Times New Roman" w:cs="Times New Roman"/>
-          <w:sz w:val="24"/>
-          <w:szCs w:val="24"/>
-        </w:rPr>
-        <w:t xml:space="preserve"> }}</w:t>
+        <w:t>CPF: {{ num_cpf }}</w:t>
       </w:r>
     </w:p>
     <w:p>
@@ -605,7 +419,22 @@
           <w:szCs w:val="24"/>
         </w:rPr>
       </w:pPr>
-      <w:proofErr w:type="gramStart"/>
+      <w:r>
+        <w:rPr>
+          <w:rFonts w:ascii="Times New Roman" w:eastAsia="Times New Roman" w:hAnsi="Times New Roman" w:cs="Times New Roman"/>
+          <w:sz w:val="24"/>
+          <w:szCs w:val="24"/>
+        </w:rPr>
+        <w:t>{{ sigla_identidade }}/{{ sigla_estado_identidade }}</w:t>
+      </w:r>
+      <w:r>
+        <w:rPr>
+          <w:rFonts w:ascii="Times New Roman" w:eastAsia="Times New Roman" w:hAnsi="Times New Roman" w:cs="Times New Roman"/>
+          <w:sz w:val="24"/>
+          <w:szCs w:val="24"/>
+        </w:rPr>
+        <w:t xml:space="preserve">: </w:t>
+      </w:r>
       <w:r>
         <w:rPr>
           <w:rFonts w:ascii="Times New Roman" w:eastAsia="Times New Roman" w:hAnsi="Times New Roman" w:cs="Times New Roman"/>
@@ -614,50 +443,6 @@
         </w:rPr>
         <w:t xml:space="preserve">{{ </w:t>
       </w:r>
-      <w:proofErr w:type="spellStart"/>
-      <w:r>
-        <w:rPr>
-          <w:rFonts w:ascii="Times New Roman" w:eastAsia="Times New Roman" w:hAnsi="Times New Roman" w:cs="Times New Roman"/>
-          <w:sz w:val="24"/>
-          <w:szCs w:val="24"/>
-        </w:rPr>
-        <w:t>doc</w:t>
-      </w:r>
-      <w:proofErr w:type="gramEnd"/>
-      <w:r>
-        <w:rPr>
-          <w:rFonts w:ascii="Times New Roman" w:eastAsia="Times New Roman" w:hAnsi="Times New Roman" w:cs="Times New Roman"/>
-          <w:sz w:val="24"/>
-          <w:szCs w:val="24"/>
-        </w:rPr>
-        <w:t>_identidade_assistido</w:t>
-      </w:r>
-      <w:proofErr w:type="spellEnd"/>
-      <w:r>
-        <w:rPr>
-          <w:rFonts w:ascii="Times New Roman" w:eastAsia="Times New Roman" w:hAnsi="Times New Roman" w:cs="Times New Roman"/>
-          <w:sz w:val="24"/>
-          <w:szCs w:val="24"/>
-        </w:rPr>
-        <w:t xml:space="preserve"> }}</w:t>
-      </w:r>
-      <w:r>
-        <w:rPr>
-          <w:rFonts w:ascii="Times New Roman" w:eastAsia="Times New Roman" w:hAnsi="Times New Roman" w:cs="Times New Roman"/>
-          <w:sz w:val="24"/>
-          <w:szCs w:val="24"/>
-        </w:rPr>
-        <w:t xml:space="preserve">: </w:t>
-      </w:r>
-      <w:r>
-        <w:rPr>
-          <w:rFonts w:ascii="Times New Roman" w:eastAsia="Times New Roman" w:hAnsi="Times New Roman" w:cs="Times New Roman"/>
-          <w:sz w:val="24"/>
-          <w:szCs w:val="24"/>
-        </w:rPr>
-        <w:t xml:space="preserve">{{ </w:t>
-      </w:r>
-      <w:proofErr w:type="spellStart"/>
       <w:r>
         <w:rPr>
           <w:rFonts w:ascii="Times New Roman" w:eastAsia="Times New Roman" w:hAnsi="Times New Roman" w:cs="Times New Roman"/>
@@ -672,16 +457,7 @@
           <w:sz w:val="24"/>
           <w:szCs w:val="24"/>
         </w:rPr>
-        <w:t>identidade_assistido</w:t>
-      </w:r>
-      <w:proofErr w:type="spellEnd"/>
-      <w:r>
-        <w:rPr>
-          <w:rFonts w:ascii="Times New Roman" w:eastAsia="Times New Roman" w:hAnsi="Times New Roman" w:cs="Times New Roman"/>
-          <w:sz w:val="24"/>
-          <w:szCs w:val="24"/>
-        </w:rPr>
-        <w:t xml:space="preserve"> }}</w:t>
+        <w:t>identidade_assistido }}</w:t>
       </w:r>
     </w:p>
     <w:p>
@@ -968,27 +744,7 @@
               <w:sz w:val="18"/>
               <w:szCs w:val="18"/>
             </w:rPr>
-            <w:t xml:space="preserve">BH/MG, CEP 30.130-180, </w:t>
-          </w:r>
-          <w:proofErr w:type="spellStart"/>
-          <w:r>
-            <w:rPr>
-              <w:rFonts w:ascii="Arial" w:eastAsia="Cambria" w:hAnsi="Arial" w:cs="Arial"/>
-              <w:iCs/>
-              <w:sz w:val="18"/>
-              <w:szCs w:val="18"/>
-            </w:rPr>
-            <w:t>Tel</w:t>
-          </w:r>
-          <w:proofErr w:type="spellEnd"/>
-          <w:r>
-            <w:rPr>
-              <w:rFonts w:ascii="Arial" w:eastAsia="Cambria" w:hAnsi="Arial" w:cs="Arial"/>
-              <w:iCs/>
-              <w:sz w:val="18"/>
-              <w:szCs w:val="18"/>
-            </w:rPr>
-            <w:t>: (31) 3409-8667</w:t>
+            <w:t>BH/MG, CEP 30.130-180, Tel: (31) 3409-8667</w:t>
           </w:r>
         </w:p>
       </w:tc>

</xml_diff>

<commit_message>
alteracao negrito do docs ciencia e responsabilidade
</commit_message>
<xml_diff>
--- a/docassemble/docsdaj/data/templates/declaracao-de-ciencia-e-responsabilidade-trabalhista.docx
+++ b/docassemble/docsdaj/data/templates/declaracao-de-ciencia-e-responsabilidade-trabalhista.docx
@@ -68,81 +68,103 @@
         </w:rPr>
         <w:t xml:space="preserve">Eu, </w:t>
       </w:r>
-      <w:proofErr w:type="gramStart"/>
-      <w:r>
-        <w:rPr>
-          <w:rFonts w:ascii="Times New Roman" w:eastAsia="Times New Roman" w:hAnsi="Times New Roman" w:cs="Times New Roman"/>
-          <w:sz w:val="24"/>
-          <w:szCs w:val="24"/>
-        </w:rPr>
-        <w:t xml:space="preserve">{{ </w:t>
-      </w:r>
-      <w:proofErr w:type="spellStart"/>
-      <w:r>
-        <w:rPr>
-          <w:rFonts w:ascii="Times New Roman" w:eastAsia="Times New Roman" w:hAnsi="Times New Roman" w:cs="Times New Roman"/>
-          <w:sz w:val="24"/>
-          <w:szCs w:val="24"/>
-        </w:rPr>
-        <w:t>nome</w:t>
-      </w:r>
-      <w:proofErr w:type="gramEnd"/>
-      <w:r>
-        <w:rPr>
-          <w:rFonts w:ascii="Times New Roman" w:eastAsia="Times New Roman" w:hAnsi="Times New Roman" w:cs="Times New Roman"/>
-          <w:sz w:val="24"/>
-          <w:szCs w:val="24"/>
-        </w:rPr>
-        <w:t>_assistido</w:t>
-      </w:r>
-      <w:proofErr w:type="spellEnd"/>
-      <w:r>
-        <w:rPr>
-          <w:rFonts w:ascii="Times New Roman" w:eastAsia="Times New Roman" w:hAnsi="Times New Roman" w:cs="Times New Roman"/>
-          <w:sz w:val="24"/>
-          <w:szCs w:val="24"/>
-        </w:rPr>
-        <w:t xml:space="preserve"> }}, portador(a) do CPF nº {{ </w:t>
-      </w:r>
-      <w:proofErr w:type="spellStart"/>
-      <w:r>
-        <w:rPr>
-          <w:rFonts w:ascii="Times New Roman" w:eastAsia="Times New Roman" w:hAnsi="Times New Roman" w:cs="Times New Roman"/>
-          <w:sz w:val="24"/>
-          <w:szCs w:val="24"/>
-        </w:rPr>
-        <w:t>num_cpf</w:t>
-      </w:r>
-      <w:proofErr w:type="spellEnd"/>
-      <w:r>
-        <w:rPr>
-          <w:rFonts w:ascii="Times New Roman" w:eastAsia="Times New Roman" w:hAnsi="Times New Roman" w:cs="Times New Roman"/>
-          <w:sz w:val="24"/>
-          <w:szCs w:val="24"/>
-        </w:rPr>
-        <w:t xml:space="preserve"> }} e </w:t>
-      </w:r>
-      <w:r>
-        <w:rPr>
-          <w:rFonts w:ascii="Times New Roman" w:eastAsia="Times New Roman" w:hAnsi="Times New Roman" w:cs="Times New Roman"/>
-          <w:sz w:val="24"/>
-          <w:szCs w:val="24"/>
-        </w:rPr>
-        <w:t xml:space="preserve">{{ </w:t>
-      </w:r>
-      <w:proofErr w:type="spellStart"/>
-      <w:r>
-        <w:rPr>
-          <w:rFonts w:ascii="Times New Roman" w:eastAsia="Times New Roman" w:hAnsi="Times New Roman" w:cs="Times New Roman"/>
-          <w:sz w:val="24"/>
-          <w:szCs w:val="24"/>
-        </w:rPr>
-        <w:t>doc_identidade_assistido</w:t>
-      </w:r>
-      <w:proofErr w:type="spellEnd"/>
-      <w:r>
-        <w:rPr>
-          <w:rFonts w:ascii="Times New Roman" w:eastAsia="Times New Roman" w:hAnsi="Times New Roman" w:cs="Times New Roman"/>
+      <w:r>
+        <w:rPr>
+          <w:rFonts w:ascii="Times New Roman" w:eastAsia="Times New Roman" w:hAnsi="Times New Roman" w:cs="Times New Roman"/>
+          <w:b/>
+          <w:bCs/>
+          <w:sz w:val="24"/>
+          <w:szCs w:val="24"/>
+        </w:rPr>
+        <w:t>{{ nome_assistido }}</w:t>
+      </w:r>
+      <w:r>
+        <w:rPr>
+          <w:rFonts w:ascii="Times New Roman" w:eastAsia="Times New Roman" w:hAnsi="Times New Roman" w:cs="Times New Roman"/>
+          <w:sz w:val="24"/>
+          <w:szCs w:val="24"/>
+        </w:rPr>
+        <w:t xml:space="preserve">, portador(a) do </w:t>
+      </w:r>
+      <w:r>
+        <w:rPr>
+          <w:rFonts w:ascii="Times New Roman" w:eastAsia="Times New Roman" w:hAnsi="Times New Roman" w:cs="Times New Roman"/>
+          <w:b/>
+          <w:bCs/>
+          <w:sz w:val="24"/>
+          <w:szCs w:val="24"/>
+        </w:rPr>
+        <w:t>CPF</w:t>
+      </w:r>
+      <w:r>
+        <w:rPr>
+          <w:rFonts w:ascii="Times New Roman" w:eastAsia="Times New Roman" w:hAnsi="Times New Roman" w:cs="Times New Roman"/>
+          <w:sz w:val="24"/>
+          <w:szCs w:val="24"/>
+        </w:rPr>
+        <w:t xml:space="preserve"> nº </w:t>
+      </w:r>
+      <w:r>
+        <w:rPr>
+          <w:rFonts w:ascii="Times New Roman" w:eastAsia="Times New Roman" w:hAnsi="Times New Roman" w:cs="Times New Roman"/>
+          <w:b/>
+          <w:bCs/>
+          <w:sz w:val="24"/>
+          <w:szCs w:val="24"/>
+        </w:rPr>
+        <w:t>{{ num_cpf }}</w:t>
+      </w:r>
+      <w:r>
+        <w:rPr>
+          <w:rFonts w:ascii="Times New Roman" w:eastAsia="Times New Roman" w:hAnsi="Times New Roman" w:cs="Times New Roman"/>
+          <w:sz w:val="24"/>
+          <w:szCs w:val="24"/>
+        </w:rPr>
+        <w:t xml:space="preserve"> e </w:t>
+      </w:r>
+      <w:r>
+        <w:rPr>
+          <w:rFonts w:ascii="Times New Roman" w:eastAsia="Times New Roman" w:hAnsi="Times New Roman" w:cs="Times New Roman"/>
+          <w:b/>
+          <w:bCs/>
+          <w:sz w:val="24"/>
+          <w:szCs w:val="24"/>
+        </w:rPr>
+        <w:t>{{ doc_identidade_assistido }}</w:t>
+      </w:r>
+      <w:r>
+        <w:rPr>
+          <w:rFonts w:ascii="Times New Roman" w:eastAsia="Times New Roman" w:hAnsi="Times New Roman" w:cs="Times New Roman"/>
+          <w:sz w:val="24"/>
+          <w:szCs w:val="24"/>
+        </w:rPr>
+        <w:t xml:space="preserve"> nº </w:t>
+      </w:r>
+      <w:r>
+        <w:rPr>
+          <w:rFonts w:ascii="Times New Roman" w:eastAsia="Times New Roman" w:hAnsi="Times New Roman" w:cs="Times New Roman"/>
+          <w:b/>
+          <w:bCs/>
+          <w:sz w:val="24"/>
+          <w:szCs w:val="24"/>
+        </w:rPr>
+        <w:t>{{ num_</w:t>
+      </w:r>
+      <w:r>
+        <w:rPr>
+          <w:rFonts w:ascii="Times New Roman" w:eastAsia="Times New Roman" w:hAnsi="Times New Roman" w:cs="Times New Roman"/>
+          <w:b/>
+          <w:bCs/>
+          <w:sz w:val="24"/>
+          <w:szCs w:val="24"/>
+        </w:rPr>
+        <w:t>identidade_assistido</w:t>
+      </w:r>
+      <w:r>
+        <w:rPr>
+          <w:rFonts w:ascii="Times New Roman" w:eastAsia="Times New Roman" w:hAnsi="Times New Roman" w:cs="Times New Roman"/>
+          <w:b/>
+          <w:bCs/>
           <w:sz w:val="24"/>
           <w:szCs w:val="24"/>
         </w:rPr>
@@ -154,51 +176,25 @@
           <w:sz w:val="24"/>
           <w:szCs w:val="24"/>
         </w:rPr>
-        <w:t xml:space="preserve"> nº {{ </w:t>
-      </w:r>
-      <w:proofErr w:type="spellStart"/>
-      <w:r>
-        <w:rPr>
-          <w:rFonts w:ascii="Times New Roman" w:eastAsia="Times New Roman" w:hAnsi="Times New Roman" w:cs="Times New Roman"/>
-          <w:sz w:val="24"/>
-          <w:szCs w:val="24"/>
-        </w:rPr>
-        <w:t>num_</w:t>
-      </w:r>
-      <w:r>
-        <w:rPr>
-          <w:rFonts w:ascii="Times New Roman" w:eastAsia="Times New Roman" w:hAnsi="Times New Roman" w:cs="Times New Roman"/>
-          <w:sz w:val="24"/>
-          <w:szCs w:val="24"/>
-        </w:rPr>
-        <w:t>identidade_assistido</w:t>
-      </w:r>
-      <w:proofErr w:type="spellEnd"/>
-      <w:r>
-        <w:rPr>
-          <w:rFonts w:ascii="Times New Roman" w:eastAsia="Times New Roman" w:hAnsi="Times New Roman" w:cs="Times New Roman"/>
-          <w:sz w:val="24"/>
-          <w:szCs w:val="24"/>
-        </w:rPr>
-        <w:t xml:space="preserve"> }}, assistido(a) do caso número {{ </w:t>
-      </w:r>
-      <w:proofErr w:type="spellStart"/>
-      <w:r>
-        <w:rPr>
-          <w:rFonts w:ascii="Times New Roman" w:eastAsia="Times New Roman" w:hAnsi="Times New Roman" w:cs="Times New Roman"/>
-          <w:sz w:val="24"/>
-          <w:szCs w:val="24"/>
-        </w:rPr>
-        <w:t>num_caso</w:t>
-      </w:r>
-      <w:proofErr w:type="spellEnd"/>
-      <w:r>
-        <w:rPr>
-          <w:rFonts w:ascii="Times New Roman" w:eastAsia="Times New Roman" w:hAnsi="Times New Roman" w:cs="Times New Roman"/>
-          <w:sz w:val="24"/>
-          <w:szCs w:val="24"/>
-        </w:rPr>
-        <w:t xml:space="preserve"> }}, declaro-me ciente das alterações trazidas pela Lei n. 13.467/2017 e me responsabilizo pelo pagamento de eventuais honorários sucumbenciais, honorários periciais e custas processuais nas seguintes hipóteses:</w:t>
+        <w:t xml:space="preserve">, assistido(a) do caso número </w:t>
+      </w:r>
+      <w:r>
+        <w:rPr>
+          <w:rFonts w:ascii="Times New Roman" w:eastAsia="Times New Roman" w:hAnsi="Times New Roman" w:cs="Times New Roman"/>
+          <w:b/>
+          <w:bCs/>
+          <w:sz w:val="24"/>
+          <w:szCs w:val="24"/>
+        </w:rPr>
+        <w:t>{{ num_caso }}</w:t>
+      </w:r>
+      <w:r>
+        <w:rPr>
+          <w:rFonts w:ascii="Times New Roman" w:eastAsia="Times New Roman" w:hAnsi="Times New Roman" w:cs="Times New Roman"/>
+          <w:sz w:val="24"/>
+          <w:szCs w:val="24"/>
+        </w:rPr>
+        <w:t>, declaro-me ciente das alterações trazidas pela Lei n. 13.467/2017 e me responsabilizo pelo pagamento de eventuais honorários sucumbenciais, honorários periciais e custas processuais nas seguintes hipóteses:</w:t>
       </w:r>
     </w:p>
     <w:p>
@@ -396,25 +392,14 @@
           <w:szCs w:val="24"/>
         </w:rPr>
       </w:pPr>
-      <w:proofErr w:type="gramStart"/>
-      <w:r>
-        <w:rPr>
-          <w:rFonts w:ascii="Times New Roman" w:eastAsia="Times New Roman" w:hAnsi="Times New Roman" w:cs="Times New Roman"/>
-          <w:sz w:val="24"/>
-          <w:szCs w:val="24"/>
-        </w:rPr>
-        <w:t xml:space="preserve">{{ </w:t>
-      </w:r>
-      <w:proofErr w:type="spellStart"/>
-      <w:r>
-        <w:rPr>
-          <w:rFonts w:ascii="Times New Roman" w:eastAsia="Times New Roman" w:hAnsi="Times New Roman" w:cs="Times New Roman"/>
-          <w:sz w:val="24"/>
-          <w:szCs w:val="24"/>
-        </w:rPr>
-        <w:t>cidade</w:t>
-      </w:r>
-      <w:proofErr w:type="gramEnd"/>
+      <w:r>
+        <w:rPr>
+          <w:rFonts w:ascii="Times New Roman" w:eastAsia="Times New Roman" w:hAnsi="Times New Roman" w:cs="Times New Roman"/>
+          <w:sz w:val="24"/>
+          <w:szCs w:val="24"/>
+        </w:rPr>
+        <w:t>{{ cidade</w:t>
+      </w:r>
       <w:r>
         <w:rPr>
           <w:rFonts w:ascii="Times New Roman" w:eastAsia="Times New Roman" w:hAnsi="Times New Roman" w:cs="Times New Roman"/>
@@ -423,23 +408,13 @@
         </w:rPr>
         <w:t>_assinatura</w:t>
       </w:r>
-      <w:proofErr w:type="spellEnd"/>
-      <w:r>
-        <w:rPr>
-          <w:rFonts w:ascii="Times New Roman" w:eastAsia="Times New Roman" w:hAnsi="Times New Roman" w:cs="Times New Roman"/>
-          <w:sz w:val="24"/>
-          <w:szCs w:val="24"/>
-        </w:rPr>
-        <w:t xml:space="preserve"> }}, {{ </w:t>
-      </w:r>
-      <w:proofErr w:type="spellStart"/>
-      <w:r>
-        <w:rPr>
-          <w:rFonts w:ascii="Times New Roman" w:eastAsia="Times New Roman" w:hAnsi="Times New Roman" w:cs="Times New Roman"/>
-          <w:sz w:val="24"/>
-          <w:szCs w:val="24"/>
-        </w:rPr>
-        <w:t>data</w:t>
+      <w:r>
+        <w:rPr>
+          <w:rFonts w:ascii="Times New Roman" w:eastAsia="Times New Roman" w:hAnsi="Times New Roman" w:cs="Times New Roman"/>
+          <w:sz w:val="24"/>
+          <w:szCs w:val="24"/>
+        </w:rPr>
+        <w:t xml:space="preserve"> }}, {{ data</w:t>
       </w:r>
       <w:r>
         <w:rPr>
@@ -449,7 +424,6 @@
         </w:rPr>
         <w:t>_assinatura</w:t>
       </w:r>
-      <w:proofErr w:type="spellEnd"/>
       <w:r>
         <w:rPr>
           <w:rFonts w:ascii="Times New Roman" w:eastAsia="Times New Roman" w:hAnsi="Times New Roman" w:cs="Times New Roman"/>
@@ -501,41 +475,13 @@
           <w:szCs w:val="24"/>
         </w:rPr>
       </w:pPr>
-      <w:proofErr w:type="gramStart"/>
-      <w:r>
-        <w:rPr>
-          <w:rFonts w:ascii="Times New Roman" w:eastAsia="Times New Roman" w:hAnsi="Times New Roman" w:cs="Times New Roman"/>
-          <w:sz w:val="24"/>
-          <w:szCs w:val="24"/>
-        </w:rPr>
-        <w:t xml:space="preserve">{{ </w:t>
-      </w:r>
-      <w:proofErr w:type="spellStart"/>
-      <w:r>
-        <w:rPr>
-          <w:rFonts w:ascii="Times New Roman" w:eastAsia="Times New Roman" w:hAnsi="Times New Roman" w:cs="Times New Roman"/>
-          <w:sz w:val="24"/>
-          <w:szCs w:val="24"/>
-        </w:rPr>
-        <w:t>nome</w:t>
-      </w:r>
-      <w:proofErr w:type="gramEnd"/>
-      <w:r>
-        <w:rPr>
-          <w:rFonts w:ascii="Times New Roman" w:eastAsia="Times New Roman" w:hAnsi="Times New Roman" w:cs="Times New Roman"/>
-          <w:sz w:val="24"/>
-          <w:szCs w:val="24"/>
-        </w:rPr>
-        <w:t>_assistido</w:t>
-      </w:r>
-      <w:proofErr w:type="spellEnd"/>
-      <w:r>
-        <w:rPr>
-          <w:rFonts w:ascii="Times New Roman" w:eastAsia="Times New Roman" w:hAnsi="Times New Roman" w:cs="Times New Roman"/>
-          <w:sz w:val="24"/>
-          <w:szCs w:val="24"/>
-        </w:rPr>
-        <w:t xml:space="preserve"> }}</w:t>
+      <w:r>
+        <w:rPr>
+          <w:rFonts w:ascii="Times New Roman" w:eastAsia="Times New Roman" w:hAnsi="Times New Roman" w:cs="Times New Roman"/>
+          <w:sz w:val="24"/>
+          <w:szCs w:val="24"/>
+        </w:rPr>
+        <w:t>{{ nome_assistido }}</w:t>
       </w:r>
     </w:p>
     <w:p>
@@ -555,43 +501,7 @@
           <w:sz w:val="24"/>
           <w:szCs w:val="24"/>
         </w:rPr>
-        <w:t xml:space="preserve">CPF: </w:t>
-      </w:r>
-      <w:proofErr w:type="gramStart"/>
-      <w:r>
-        <w:rPr>
-          <w:rFonts w:ascii="Times New Roman" w:eastAsia="Times New Roman" w:hAnsi="Times New Roman" w:cs="Times New Roman"/>
-          <w:sz w:val="24"/>
-          <w:szCs w:val="24"/>
-        </w:rPr>
-        <w:t xml:space="preserve">{{ </w:t>
-      </w:r>
-      <w:proofErr w:type="spellStart"/>
-      <w:r>
-        <w:rPr>
-          <w:rFonts w:ascii="Times New Roman" w:eastAsia="Times New Roman" w:hAnsi="Times New Roman" w:cs="Times New Roman"/>
-          <w:sz w:val="24"/>
-          <w:szCs w:val="24"/>
-        </w:rPr>
-        <w:t>num</w:t>
-      </w:r>
-      <w:proofErr w:type="gramEnd"/>
-      <w:r>
-        <w:rPr>
-          <w:rFonts w:ascii="Times New Roman" w:eastAsia="Times New Roman" w:hAnsi="Times New Roman" w:cs="Times New Roman"/>
-          <w:sz w:val="24"/>
-          <w:szCs w:val="24"/>
-        </w:rPr>
-        <w:t>_cpf</w:t>
-      </w:r>
-      <w:proofErr w:type="spellEnd"/>
-      <w:r>
-        <w:rPr>
-          <w:rFonts w:ascii="Times New Roman" w:eastAsia="Times New Roman" w:hAnsi="Times New Roman" w:cs="Times New Roman"/>
-          <w:sz w:val="24"/>
-          <w:szCs w:val="24"/>
-        </w:rPr>
-        <w:t xml:space="preserve"> }}</w:t>
+        <w:t>CPF: {{ num_cpf }}</w:t>
       </w:r>
     </w:p>
     <w:p>
@@ -605,7 +515,22 @@
           <w:szCs w:val="24"/>
         </w:rPr>
       </w:pPr>
-      <w:proofErr w:type="gramStart"/>
+      <w:r>
+        <w:rPr>
+          <w:rFonts w:ascii="Times New Roman" w:eastAsia="Times New Roman" w:hAnsi="Times New Roman" w:cs="Times New Roman"/>
+          <w:sz w:val="24"/>
+          <w:szCs w:val="24"/>
+        </w:rPr>
+        <w:t>{{ doc_identidade_assistido }}</w:t>
+      </w:r>
+      <w:r>
+        <w:rPr>
+          <w:rFonts w:ascii="Times New Roman" w:eastAsia="Times New Roman" w:hAnsi="Times New Roman" w:cs="Times New Roman"/>
+          <w:sz w:val="24"/>
+          <w:szCs w:val="24"/>
+        </w:rPr>
+        <w:t xml:space="preserve">: </w:t>
+      </w:r>
       <w:r>
         <w:rPr>
           <w:rFonts w:ascii="Times New Roman" w:eastAsia="Times New Roman" w:hAnsi="Times New Roman" w:cs="Times New Roman"/>
@@ -614,50 +539,6 @@
         </w:rPr>
         <w:t xml:space="preserve">{{ </w:t>
       </w:r>
-      <w:proofErr w:type="spellStart"/>
-      <w:r>
-        <w:rPr>
-          <w:rFonts w:ascii="Times New Roman" w:eastAsia="Times New Roman" w:hAnsi="Times New Roman" w:cs="Times New Roman"/>
-          <w:sz w:val="24"/>
-          <w:szCs w:val="24"/>
-        </w:rPr>
-        <w:t>doc</w:t>
-      </w:r>
-      <w:proofErr w:type="gramEnd"/>
-      <w:r>
-        <w:rPr>
-          <w:rFonts w:ascii="Times New Roman" w:eastAsia="Times New Roman" w:hAnsi="Times New Roman" w:cs="Times New Roman"/>
-          <w:sz w:val="24"/>
-          <w:szCs w:val="24"/>
-        </w:rPr>
-        <w:t>_identidade_assistido</w:t>
-      </w:r>
-      <w:proofErr w:type="spellEnd"/>
-      <w:r>
-        <w:rPr>
-          <w:rFonts w:ascii="Times New Roman" w:eastAsia="Times New Roman" w:hAnsi="Times New Roman" w:cs="Times New Roman"/>
-          <w:sz w:val="24"/>
-          <w:szCs w:val="24"/>
-        </w:rPr>
-        <w:t xml:space="preserve"> }}</w:t>
-      </w:r>
-      <w:r>
-        <w:rPr>
-          <w:rFonts w:ascii="Times New Roman" w:eastAsia="Times New Roman" w:hAnsi="Times New Roman" w:cs="Times New Roman"/>
-          <w:sz w:val="24"/>
-          <w:szCs w:val="24"/>
-        </w:rPr>
-        <w:t xml:space="preserve">: </w:t>
-      </w:r>
-      <w:r>
-        <w:rPr>
-          <w:rFonts w:ascii="Times New Roman" w:eastAsia="Times New Roman" w:hAnsi="Times New Roman" w:cs="Times New Roman"/>
-          <w:sz w:val="24"/>
-          <w:szCs w:val="24"/>
-        </w:rPr>
-        <w:t xml:space="preserve">{{ </w:t>
-      </w:r>
-      <w:proofErr w:type="spellStart"/>
       <w:r>
         <w:rPr>
           <w:rFonts w:ascii="Times New Roman" w:eastAsia="Times New Roman" w:hAnsi="Times New Roman" w:cs="Times New Roman"/>
@@ -672,16 +553,7 @@
           <w:sz w:val="24"/>
           <w:szCs w:val="24"/>
         </w:rPr>
-        <w:t>identidade_assistido</w:t>
-      </w:r>
-      <w:proofErr w:type="spellEnd"/>
-      <w:r>
-        <w:rPr>
-          <w:rFonts w:ascii="Times New Roman" w:eastAsia="Times New Roman" w:hAnsi="Times New Roman" w:cs="Times New Roman"/>
-          <w:sz w:val="24"/>
-          <w:szCs w:val="24"/>
-        </w:rPr>
-        <w:t xml:space="preserve"> }}</w:t>
+        <w:t>identidade_assistido }}</w:t>
       </w:r>
     </w:p>
     <w:p>
@@ -765,7 +637,7 @@
 <w:ftr xmlns:wpc="http://schemas.microsoft.com/office/word/2010/wordprocessingCanvas" xmlns:cx="http://schemas.microsoft.com/office/drawing/2014/chartex" xmlns:cx1="http://schemas.microsoft.com/office/drawing/2015/9/8/chartex" xmlns:cx2="http://schemas.microsoft.com/office/drawing/2015/10/21/chartex" xmlns:cx3="http://schemas.microsoft.com/office/drawing/2016/5/9/chartex" xmlns:cx4="http://schemas.microsoft.com/office/drawing/2016/5/10/chartex" xmlns:cx5="http://schemas.microsoft.com/office/drawing/2016/5/11/chartex" xmlns:cx6="http://schemas.microsoft.com/office/drawing/2016/5/12/chartex" xmlns:cx7="http://schemas.microsoft.com/office/drawing/2016/5/13/chartex" xmlns:cx8="http://schemas.microsoft.com/office/drawing/2016/5/14/chartex" xmlns:mc="http://schemas.openxmlformats.org/markup-compatibility/2006" xmlns:aink="http://schemas.microsoft.com/office/drawing/2016/ink" xmlns:am3d="http://schemas.microsoft.com/office/drawing/2017/model3d" xmlns:o="urn:schemas-microsoft-com:office:office" xmlns:r="http://schemas.openxmlformats.org/officeDocument/2006/relationships" xmlns:m="http://schemas.openxmlformats.org/officeDocument/2006/math" xmlns:v="urn:schemas-microsoft-com:vml" xmlns:wp14="http://schemas.microsoft.com/office/word/2010/wordprocessingDrawing" xmlns:wp="http://schemas.openxmlformats.org/drawingml/2006/wordprocessingDrawing" xmlns:w10="urn:schemas-microsoft-com:office:word" xmlns:w="http://schemas.openxmlformats.org/wordprocessingml/2006/main" xmlns:w14="http://schemas.microsoft.com/office/word/2010/wordml" xmlns:w15="http://schemas.microsoft.com/office/word/2012/wordml" xmlns:w16cex="http://schemas.microsoft.com/office/word/2018/wordml/cex" xmlns:w16cid="http://schemas.microsoft.com/office/word/2016/wordml/cid" xmlns:w16="http://schemas.microsoft.com/office/word/2018/wordml" xmlns:w16sdtdh="http://schemas.microsoft.com/office/word/2020/wordml/sdtdatahash" xmlns:w16se="http://schemas.microsoft.com/office/word/2015/wordml/symex" xmlns:wpg="http://schemas.microsoft.com/office/word/2010/wordprocessingGroup" xmlns:wpi="http://schemas.microsoft.com/office/word/2010/wordprocessingInk" xmlns:wne="http://schemas.microsoft.com/office/word/2006/wordml" xmlns:wps="http://schemas.microsoft.com/office/word/2010/wordprocessingShape" mc:Ignorable="w14 w15 w16se w16cid w16 w16cex w16sdtdh wp14">
   <w:p>
     <w:pPr>
-      <w:pStyle w:val="Rodap"/>
+      <w:pStyle w:val="Footer"/>
       <w:rPr>
         <w:sz w:val="10"/>
         <w:szCs w:val="10"/>
@@ -968,27 +840,7 @@
               <w:sz w:val="18"/>
               <w:szCs w:val="18"/>
             </w:rPr>
-            <w:t xml:space="preserve">BH/MG, CEP 30.130-180, </w:t>
-          </w:r>
-          <w:proofErr w:type="spellStart"/>
-          <w:r>
-            <w:rPr>
-              <w:rFonts w:ascii="Arial" w:eastAsia="Cambria" w:hAnsi="Arial" w:cs="Arial"/>
-              <w:iCs/>
-              <w:sz w:val="18"/>
-              <w:szCs w:val="18"/>
-            </w:rPr>
-            <w:t>Tel</w:t>
-          </w:r>
-          <w:proofErr w:type="spellEnd"/>
-          <w:r>
-            <w:rPr>
-              <w:rFonts w:ascii="Arial" w:eastAsia="Cambria" w:hAnsi="Arial" w:cs="Arial"/>
-              <w:iCs/>
-              <w:sz w:val="18"/>
-              <w:szCs w:val="18"/>
-            </w:rPr>
-            <w:t>: (31) 3409-8667</w:t>
+            <w:t>BH/MG, CEP 30.130-180, Tel: (31) 3409-8667</w:t>
           </w:r>
         </w:p>
       </w:tc>
@@ -1265,7 +1117,7 @@
   </w:tbl>
   <w:p>
     <w:pPr>
-      <w:pStyle w:val="Rodap"/>
+      <w:pStyle w:val="Footer"/>
       <w:rPr>
         <w:sz w:val="6"/>
         <w:szCs w:val="6"/>
@@ -1352,7 +1204,7 @@
 <w:hdr xmlns:wpc="http://schemas.microsoft.com/office/word/2010/wordprocessingCanvas" xmlns:cx="http://schemas.microsoft.com/office/drawing/2014/chartex" xmlns:cx1="http://schemas.microsoft.com/office/drawing/2015/9/8/chartex" xmlns:cx2="http://schemas.microsoft.com/office/drawing/2015/10/21/chartex" xmlns:cx3="http://schemas.microsoft.com/office/drawing/2016/5/9/chartex" xmlns:cx4="http://schemas.microsoft.com/office/drawing/2016/5/10/chartex" xmlns:cx5="http://schemas.microsoft.com/office/drawing/2016/5/11/chartex" xmlns:cx6="http://schemas.microsoft.com/office/drawing/2016/5/12/chartex" xmlns:cx7="http://schemas.microsoft.com/office/drawing/2016/5/13/chartex" xmlns:cx8="http://schemas.microsoft.com/office/drawing/2016/5/14/chartex" xmlns:mc="http://schemas.openxmlformats.org/markup-compatibility/2006" xmlns:aink="http://schemas.microsoft.com/office/drawing/2016/ink" xmlns:am3d="http://schemas.microsoft.com/office/drawing/2017/model3d" xmlns:o="urn:schemas-microsoft-com:office:office" xmlns:r="http://schemas.openxmlformats.org/officeDocument/2006/relationships" xmlns:m="http://schemas.openxmlformats.org/officeDocument/2006/math" xmlns:v="urn:schemas-microsoft-com:vml" xmlns:wp14="http://schemas.microsoft.com/office/word/2010/wordprocessingDrawing" xmlns:wp="http://schemas.openxmlformats.org/drawingml/2006/wordprocessingDrawing" xmlns:w10="urn:schemas-microsoft-com:office:word" xmlns:w="http://schemas.openxmlformats.org/wordprocessingml/2006/main" xmlns:w14="http://schemas.microsoft.com/office/word/2010/wordml" xmlns:w15="http://schemas.microsoft.com/office/word/2012/wordml" xmlns:w16cex="http://schemas.microsoft.com/office/word/2018/wordml/cex" xmlns:w16cid="http://schemas.microsoft.com/office/word/2016/wordml/cid" xmlns:w16="http://schemas.microsoft.com/office/word/2018/wordml" xmlns:w16sdtdh="http://schemas.microsoft.com/office/word/2020/wordml/sdtdatahash" xmlns:w16se="http://schemas.microsoft.com/office/word/2015/wordml/symex" xmlns:wpg="http://schemas.microsoft.com/office/word/2010/wordprocessingGroup" xmlns:wpi="http://schemas.microsoft.com/office/word/2010/wordprocessingInk" xmlns:wne="http://schemas.microsoft.com/office/word/2006/wordml" xmlns:wps="http://schemas.microsoft.com/office/word/2010/wordprocessingShape" mc:Ignorable="w14 w15 w16se w16cid w16 w16cex w16sdtdh wp14">
   <w:p>
     <w:pPr>
-      <w:pStyle w:val="Cabealho"/>
+      <w:pStyle w:val="Header"/>
       <w:rPr>
         <w:sz w:val="12"/>
         <w:szCs w:val="12"/>
@@ -1361,7 +1213,7 @@
   </w:p>
   <w:p>
     <w:pPr>
-      <w:pStyle w:val="Cabealho"/>
+      <w:pStyle w:val="Header"/>
       <w:jc w:val="center"/>
       <w:rPr>
         <w:sz w:val="12"/>
@@ -1419,7 +1271,7 @@
   </w:p>
   <w:p>
     <w:pPr>
-      <w:pStyle w:val="Cabealho"/>
+      <w:pStyle w:val="Header"/>
       <w:jc w:val="center"/>
       <w:rPr>
         <w:b/>
@@ -1452,7 +1304,7 @@
   </w:p>
   <w:p>
     <w:pPr>
-      <w:pStyle w:val="Cabealho"/>
+      <w:pStyle w:val="Header"/>
       <w:rPr>
         <w:sz w:val="12"/>
         <w:szCs w:val="12"/>
@@ -1979,7 +1831,7 @@
     <w:name w:val="Normal"/>
     <w:qFormat/>
   </w:style>
-  <w:style w:type="paragraph" w:styleId="Ttulo1">
+  <w:style w:type="paragraph" w:styleId="Heading1">
     <w:name w:val="heading 1"/>
     <w:basedOn w:val="Normal"/>
     <w:next w:val="Normal"/>
@@ -1997,7 +1849,7 @@
       <w:szCs w:val="48"/>
     </w:rPr>
   </w:style>
-  <w:style w:type="paragraph" w:styleId="Ttulo2">
+  <w:style w:type="paragraph" w:styleId="Heading2">
     <w:name w:val="heading 2"/>
     <w:basedOn w:val="Normal"/>
     <w:next w:val="Normal"/>
@@ -2017,7 +1869,7 @@
       <w:szCs w:val="36"/>
     </w:rPr>
   </w:style>
-  <w:style w:type="paragraph" w:styleId="Ttulo3">
+  <w:style w:type="paragraph" w:styleId="Heading3">
     <w:name w:val="heading 3"/>
     <w:basedOn w:val="Normal"/>
     <w:next w:val="Normal"/>
@@ -2036,7 +1888,7 @@
       <w:szCs w:val="27"/>
     </w:rPr>
   </w:style>
-  <w:style w:type="paragraph" w:styleId="Ttulo4">
+  <w:style w:type="paragraph" w:styleId="Heading4">
     <w:name w:val="heading 4"/>
     <w:basedOn w:val="Normal"/>
     <w:next w:val="Normal"/>
@@ -2056,7 +1908,7 @@
       <w:szCs w:val="24"/>
     </w:rPr>
   </w:style>
-  <w:style w:type="paragraph" w:styleId="Ttulo5">
+  <w:style w:type="paragraph" w:styleId="Heading5">
     <w:name w:val="heading 5"/>
     <w:basedOn w:val="Normal"/>
     <w:next w:val="Normal"/>
@@ -2074,7 +1926,7 @@
       <w:b/>
     </w:rPr>
   </w:style>
-  <w:style w:type="paragraph" w:styleId="Ttulo6">
+  <w:style w:type="paragraph" w:styleId="Heading6">
     <w:name w:val="heading 6"/>
     <w:basedOn w:val="Normal"/>
     <w:next w:val="Normal"/>
@@ -2094,13 +1946,13 @@
       <w:szCs w:val="20"/>
     </w:rPr>
   </w:style>
-  <w:style w:type="character" w:default="1" w:styleId="Fontepargpadro">
+  <w:style w:type="character" w:default="1" w:styleId="DefaultParagraphFont">
     <w:name w:val="Default Paragraph Font"/>
     <w:uiPriority w:val="1"/>
     <w:semiHidden/>
     <w:unhideWhenUsed/>
   </w:style>
-  <w:style w:type="table" w:default="1" w:styleId="Tabelanormal">
+  <w:style w:type="table" w:default="1" w:styleId="TableNormal">
     <w:name w:val="Normal Table"/>
     <w:uiPriority w:val="99"/>
     <w:semiHidden/>
@@ -2115,14 +1967,14 @@
       </w:tblCellMar>
     </w:tblPr>
   </w:style>
-  <w:style w:type="numbering" w:default="1" w:styleId="Semlista">
+  <w:style w:type="numbering" w:default="1" w:styleId="NoList">
     <w:name w:val="No List"/>
     <w:uiPriority w:val="99"/>
     <w:semiHidden/>
     <w:unhideWhenUsed/>
   </w:style>
-  <w:style w:type="table" w:customStyle="1" w:styleId="TableNormal">
-    <w:name w:val="Table Normal"/>
+  <w:style w:type="table" w:customStyle="1" w:styleId="TableNormal1">
+    <w:name w:val="Table Normal1"/>
     <w:tblPr>
       <w:tblCellMar>
         <w:top w:w="0" w:type="dxa"/>
@@ -2132,7 +1984,7 @@
       </w:tblCellMar>
     </w:tblPr>
   </w:style>
-  <w:style w:type="paragraph" w:styleId="Ttulo">
+  <w:style w:type="paragraph" w:styleId="Title">
     <w:name w:val="Title"/>
     <w:basedOn w:val="Normal"/>
     <w:next w:val="Normal"/>
@@ -2149,7 +2001,7 @@
       <w:szCs w:val="72"/>
     </w:rPr>
   </w:style>
-  <w:style w:type="paragraph" w:styleId="Subttulo">
+  <w:style w:type="paragraph" w:styleId="Subtitle">
     <w:name w:val="Subtitle"/>
     <w:basedOn w:val="Normal"/>
     <w:next w:val="Normal"/>
@@ -2169,7 +2021,7 @@
     </w:rPr>
   </w:style>
   <w:style w:type="table" w:customStyle="1" w:styleId="a">
-    <w:basedOn w:val="TableNormal"/>
+    <w:basedOn w:val="TableNormal1"/>
     <w:pPr>
       <w:spacing w:after="0" w:line="240" w:lineRule="auto"/>
     </w:pPr>
@@ -2182,10 +2034,10 @@
       </w:tblCellMar>
     </w:tblPr>
   </w:style>
-  <w:style w:type="paragraph" w:styleId="Rodap">
+  <w:style w:type="paragraph" w:styleId="Footer">
     <w:name w:val="footer"/>
     <w:basedOn w:val="Normal"/>
-    <w:link w:val="RodapChar"/>
+    <w:link w:val="FooterChar"/>
     <w:uiPriority w:val="99"/>
     <w:semiHidden/>
     <w:unhideWhenUsed/>
@@ -2198,18 +2050,18 @@
       <w:spacing w:after="0" w:line="240" w:lineRule="auto"/>
     </w:pPr>
   </w:style>
-  <w:style w:type="character" w:customStyle="1" w:styleId="RodapChar">
-    <w:name w:val="Rodapé Char"/>
-    <w:basedOn w:val="Fontepargpadro"/>
-    <w:link w:val="Rodap"/>
+  <w:style w:type="character" w:customStyle="1" w:styleId="FooterChar">
+    <w:name w:val="Footer Char"/>
+    <w:basedOn w:val="DefaultParagraphFont"/>
+    <w:link w:val="Footer"/>
     <w:uiPriority w:val="99"/>
     <w:semiHidden/>
     <w:rsid w:val="00C13A5B"/>
   </w:style>
-  <w:style w:type="paragraph" w:styleId="Cabealho">
+  <w:style w:type="paragraph" w:styleId="Header">
     <w:name w:val="header"/>
     <w:basedOn w:val="Normal"/>
-    <w:link w:val="CabealhoChar"/>
+    <w:link w:val="HeaderChar"/>
     <w:uiPriority w:val="99"/>
     <w:unhideWhenUsed/>
     <w:rsid w:val="00C13A5B"/>
@@ -2221,10 +2073,10 @@
       <w:spacing w:after="0" w:line="240" w:lineRule="auto"/>
     </w:pPr>
   </w:style>
-  <w:style w:type="character" w:customStyle="1" w:styleId="CabealhoChar">
-    <w:name w:val="Cabeçalho Char"/>
-    <w:basedOn w:val="Fontepargpadro"/>
-    <w:link w:val="Cabealho"/>
+  <w:style w:type="character" w:customStyle="1" w:styleId="HeaderChar">
+    <w:name w:val="Header Char"/>
+    <w:basedOn w:val="DefaultParagraphFont"/>
+    <w:link w:val="Header"/>
     <w:uiPriority w:val="99"/>
     <w:rsid w:val="00C13A5B"/>
   </w:style>

</xml_diff>